<commit_message>
neliels info updeits dokumentā šur un tur
dažas saites dzēstas izmantotajā literatūrā, dažas pieliktas, attiecīgās
references mainītas
</commit_message>
<xml_diff>
--- a/KVD dokumentācija.docx
+++ b/KVD dokumentācija.docx
@@ -18610,8 +18610,17 @@
           <w:sz w:val="24"/>
           <w:szCs w:val="24"/>
         </w:rPr>
-        <w:t>rmediate Model Implementation.[6</w:t>
-      </w:r>
+        <w:t>rmediate Model Implementation.[</w:t>
+      </w:r>
+      <w:r>
+        <w:rPr>
+          <w:sz w:val="24"/>
+          <w:szCs w:val="24"/>
+        </w:rPr>
+        <w:t>5</w:t>
+      </w:r>
+      <w:bookmarkStart w:id="76" w:name="_GoBack"/>
+      <w:bookmarkEnd w:id="76"/>
       <w:r>
         <w:rPr>
           <w:sz w:val="24"/>
@@ -19044,8 +19053,6 @@
               </w:rPr>
               <w:t>3*</w:t>
             </w:r>
-            <w:bookmarkStart w:id="76" w:name="_GoBack"/>
-            <w:bookmarkEnd w:id="76"/>
           </w:p>
         </w:tc>
         <w:tc>
@@ -19583,7 +19590,14 @@
           <w:sz w:val="24"/>
           <w:szCs w:val="24"/>
         </w:rPr>
-        <w:t xml:space="preserve"> [10.]</w:t>
+        <w:t xml:space="preserve"> [9</w:t>
+      </w:r>
+      <w:r>
+        <w:rPr>
+          <w:sz w:val="24"/>
+          <w:szCs w:val="24"/>
+        </w:rPr>
+        <w:t>.]</w:t>
       </w:r>
     </w:p>
     <w:p>
@@ -21214,7 +21228,7 @@
             <w:sz w:val="24"/>
             <w:szCs w:val="24"/>
           </w:rPr>
-          <w:t>http://stackoverflow.com/questions/9473887/how-to-create-an-automatic-alarm-clock-in-eclipse</w:t>
+          <w:t>http://stackoverflow.com/questions/9983806/alarmclock-for-beginners-android</w:t>
         </w:r>
       </w:hyperlink>
     </w:p>
@@ -21232,30 +21246,6 @@
         </w:rPr>
       </w:pPr>
       <w:hyperlink r:id="rId13" w:history="1">
-        <w:r>
-          <w:rPr>
-            <w:rStyle w:val="Hyperlink"/>
-            <w:sz w:val="24"/>
-            <w:szCs w:val="24"/>
-          </w:rPr>
-          <w:t>http://stackoverflow.com/questions/9983806/alarmclock-for-beginners-android</w:t>
-        </w:r>
-      </w:hyperlink>
-    </w:p>
-    <w:p>
-      <w:pPr>
-        <w:pStyle w:val="ListParagraph"/>
-        <w:widowControl w:val="0"/>
-        <w:numPr>
-          <w:ilvl w:val="0"/>
-          <w:numId w:val="13"/>
-        </w:numPr>
-        <w:rPr>
-          <w:sz w:val="24"/>
-          <w:szCs w:val="24"/>
-        </w:rPr>
-      </w:pPr>
-      <w:hyperlink r:id="rId14" w:history="1">
         <w:r>
           <w:rPr>
             <w:rStyle w:val="Hyperlink"/>
@@ -21279,7 +21269,7 @@
           <w:szCs w:val="24"/>
         </w:rPr>
       </w:pPr>
-      <w:hyperlink r:id="rId15" w:history="1">
+      <w:hyperlink r:id="rId14" w:history="1">
         <w:r>
           <w:rPr>
             <w:rStyle w:val="Hyperlink"/>
@@ -21303,7 +21293,7 @@
           <w:szCs w:val="24"/>
         </w:rPr>
       </w:pPr>
-      <w:hyperlink r:id="rId16" w:history="1">
+      <w:hyperlink r:id="rId15" w:history="1">
         <w:r>
           <w:rPr>
             <w:rStyle w:val="Hyperlink"/>
@@ -21327,7 +21317,7 @@
           <w:szCs w:val="24"/>
         </w:rPr>
       </w:pPr>
-      <w:hyperlink r:id="rId17" w:history="1">
+      <w:hyperlink r:id="rId16" w:history="1">
         <w:r>
           <w:rPr>
             <w:rStyle w:val="Hyperlink"/>
@@ -21351,7 +21341,7 @@
           <w:szCs w:val="24"/>
         </w:rPr>
       </w:pPr>
-      <w:hyperlink r:id="rId18" w:history="1">
+      <w:hyperlink r:id="rId17" w:history="1">
         <w:r>
           <w:rPr>
             <w:rStyle w:val="Hyperlink"/>
@@ -21375,7 +21365,7 @@
           <w:szCs w:val="24"/>
         </w:rPr>
       </w:pPr>
-      <w:hyperlink r:id="rId19" w:history="1">
+      <w:hyperlink r:id="rId18" w:history="1">
         <w:r>
           <w:rPr>
             <w:rStyle w:val="Hyperlink"/>
@@ -21399,7 +21389,7 @@
           <w:szCs w:val="24"/>
         </w:rPr>
       </w:pPr>
-      <w:hyperlink r:id="rId20" w:history="1">
+      <w:hyperlink r:id="rId19" w:history="1">
         <w:r>
           <w:rPr>
             <w:rStyle w:val="Hyperlink"/>
@@ -21861,7 +21851,7 @@
           <w:rPr>
             <w:noProof/>
           </w:rPr>
-          <w:t>50</w:t>
+          <w:t>55</w:t>
         </w:r>
         <w:r>
           <w:rPr>
@@ -23900,6 +23890,18 @@
     <w:uiPriority w:val="99"/>
     <w:rsid w:val="00A5083E"/>
   </w:style>
+  <w:style w:type="character" w:styleId="FollowedHyperlink">
+    <w:name w:val="FollowedHyperlink"/>
+    <w:basedOn w:val="DefaultParagraphFont"/>
+    <w:uiPriority w:val="99"/>
+    <w:semiHidden/>
+    <w:unhideWhenUsed/>
+    <w:rsid w:val="00491290"/>
+    <w:rPr>
+      <w:color w:val="800080" w:themeColor="followedHyperlink"/>
+      <w:u w:val="single"/>
+    </w:rPr>
+  </w:style>
 </w:styles>
 </file>
 
@@ -24463,6 +24465,18 @@
     <w:uiPriority w:val="99"/>
     <w:rsid w:val="00A5083E"/>
   </w:style>
+  <w:style w:type="character" w:styleId="FollowedHyperlink">
+    <w:name w:val="FollowedHyperlink"/>
+    <w:basedOn w:val="DefaultParagraphFont"/>
+    <w:uiPriority w:val="99"/>
+    <w:semiHidden/>
+    <w:unhideWhenUsed/>
+    <w:rsid w:val="00491290"/>
+    <w:rPr>
+      <w:color w:val="800080" w:themeColor="followedHyperlink"/>
+      <w:u w:val="single"/>
+    </w:rPr>
+  </w:style>
 </w:styles>
 </file>
 
@@ -24756,7 +24770,7 @@
 </file>
 
 <file path=customXml/itemProps1.xml><?xml version="1.0" encoding="utf-8"?>
-<ds:datastoreItem xmlns:ds="http://schemas.openxmlformats.org/officeDocument/2006/customXml" ds:itemID="{AD250EC1-7620-4F86-BA3E-0F7AA1C1F201}">
+<ds:datastoreItem xmlns:ds="http://schemas.openxmlformats.org/officeDocument/2006/customXml" ds:itemID="{654BBCA4-E88D-46B4-B03C-36BF706C2607}">
   <ds:schemaRefs>
     <ds:schemaRef ds:uri="http://schemas.openxmlformats.org/officeDocument/2006/bibliography"/>
   </ds:schemaRefs>

</xml_diff>

<commit_message>
izmaiņas dokumentā un kodā nedaudz
ejošais kods sapludināts, pamainīts nedaudz
</commit_message>
<xml_diff>
--- a/KVD dokumentācija.docx
+++ b/KVD dokumentācija.docx
@@ -7269,7 +7269,6 @@
             <w:pPr>
               <w:pStyle w:val="Default"/>
               <w:spacing w:line="360" w:lineRule="auto"/>
-              <w:ind w:firstLine="284"/>
               <w:jc w:val="both"/>
               <w:rPr>
                 <w:b/>
@@ -7291,7 +7290,6 @@
             <w:pPr>
               <w:pStyle w:val="Default"/>
               <w:spacing w:line="360" w:lineRule="auto"/>
-              <w:ind w:firstLine="284"/>
               <w:jc w:val="both"/>
               <w:rPr>
                 <w:b/>
@@ -7315,7 +7313,6 @@
             <w:pPr>
               <w:pStyle w:val="Default"/>
               <w:spacing w:line="360" w:lineRule="auto"/>
-              <w:ind w:firstLine="284"/>
               <w:jc w:val="both"/>
             </w:pPr>
             <w:r>
@@ -7331,7 +7328,6 @@
             <w:pPr>
               <w:pStyle w:val="Default"/>
               <w:spacing w:line="360" w:lineRule="auto"/>
-              <w:ind w:firstLine="284"/>
               <w:jc w:val="both"/>
             </w:pPr>
             <w:r>
@@ -7349,7 +7345,6 @@
             <w:pPr>
               <w:pStyle w:val="Default"/>
               <w:spacing w:line="360" w:lineRule="auto"/>
-              <w:ind w:firstLine="284"/>
               <w:jc w:val="both"/>
             </w:pPr>
             <w:r>
@@ -7365,7 +7360,6 @@
             <w:pPr>
               <w:pStyle w:val="Default"/>
               <w:spacing w:line="360" w:lineRule="auto"/>
-              <w:ind w:firstLine="284"/>
               <w:jc w:val="both"/>
             </w:pPr>
             <w:r>
@@ -7383,7 +7377,6 @@
             <w:pPr>
               <w:pStyle w:val="Default"/>
               <w:spacing w:line="360" w:lineRule="auto"/>
-              <w:ind w:firstLine="284"/>
               <w:jc w:val="both"/>
             </w:pPr>
             <w:r>
@@ -7399,7 +7392,6 @@
             <w:pPr>
               <w:pStyle w:val="Default"/>
               <w:spacing w:line="360" w:lineRule="auto"/>
-              <w:ind w:firstLine="284"/>
               <w:jc w:val="both"/>
             </w:pPr>
             <w:r>
@@ -7417,7 +7409,6 @@
             <w:pPr>
               <w:pStyle w:val="Default"/>
               <w:spacing w:line="360" w:lineRule="auto"/>
-              <w:ind w:firstLine="284"/>
               <w:jc w:val="both"/>
             </w:pPr>
             <w:r>
@@ -7433,7 +7424,6 @@
             <w:pPr>
               <w:pStyle w:val="Default"/>
               <w:spacing w:line="360" w:lineRule="auto"/>
-              <w:ind w:firstLine="284"/>
               <w:jc w:val="both"/>
             </w:pPr>
             <w:r>
@@ -7451,11 +7441,10 @@
             <w:pPr>
               <w:pStyle w:val="Default"/>
               <w:spacing w:line="360" w:lineRule="auto"/>
-              <w:ind w:firstLine="284"/>
               <w:jc w:val="both"/>
             </w:pPr>
             <w:r>
-              <w:t>Java</w:t>
+              <w:t>Datubāze</w:t>
             </w:r>
           </w:p>
         </w:tc>
@@ -7467,11 +7456,14 @@
             <w:pPr>
               <w:pStyle w:val="Default"/>
               <w:spacing w:line="360" w:lineRule="auto"/>
-              <w:ind w:firstLine="284"/>
               <w:jc w:val="both"/>
             </w:pPr>
             <w:r>
-              <w:t>Valoda, kas izmantota programmas funkcionalitātes nodrošināšanai.</w:t>
+              <w:t xml:space="preserve">Savstarpēji saistītu informacionālu objektu tematisks kopums, kas ar speciālas pārvaldības sistēmas starpniecību organizēts tā, lai nodrošinātu </w:t>
+            </w:r>
+            <w:r>
+              <w:lastRenderedPageBreak/>
+              <w:t>ērtu informācijas izguvi, izdarītu tās atlasi un kārtošanu. Informācija datu bāzē parasti ir sadalīta ierakstos (tabulās), no kuriem katram var būt viens vai vairāki lauki (kolonnas).</w:t>
             </w:r>
           </w:p>
         </w:tc>
@@ -7485,11 +7477,11 @@
             <w:pPr>
               <w:pStyle w:val="Default"/>
               <w:spacing w:line="360" w:lineRule="auto"/>
-              <w:ind w:firstLine="284"/>
               <w:jc w:val="both"/>
             </w:pPr>
             <w:r>
-              <w:t>XML</w:t>
+              <w:lastRenderedPageBreak/>
+              <w:t>UTF-8</w:t>
             </w:r>
           </w:p>
         </w:tc>
@@ -7501,15 +7493,10 @@
             <w:pPr>
               <w:pStyle w:val="Default"/>
               <w:spacing w:line="360" w:lineRule="auto"/>
-              <w:ind w:firstLine="284"/>
               <w:jc w:val="both"/>
             </w:pPr>
             <w:r>
-              <w:t xml:space="preserve">Valoda, kas, izmantojot speciālus kodus, nosaka ekrānformu izskatu </w:t>
-            </w:r>
-            <w:r>
-              <w:lastRenderedPageBreak/>
-              <w:t>lietotāja telefona ekrānā.</w:t>
+              <w:t xml:space="preserve">Mainīga platuma kodējums. Tas var attēlot jebkuru simbolu unikoda standartā, un vienlaikus ir savietojams ar ASCII. Tas ir guvis plašu izplatību e-pastā, globālajā tīmeklī un citos teksta glabāšanas vai pārsūtīšanas lietojumos. </w:t>
             </w:r>
           </w:p>
         </w:tc>
@@ -7523,12 +7510,13 @@
             <w:pPr>
               <w:pStyle w:val="Default"/>
               <w:spacing w:line="360" w:lineRule="auto"/>
-              <w:ind w:firstLine="284"/>
               <w:jc w:val="both"/>
             </w:pPr>
             <w:r>
-              <w:lastRenderedPageBreak/>
-              <w:t>Datubāze</w:t>
+              <w:rPr>
+                <w:color w:val="auto"/>
+              </w:rPr>
+              <w:t>URI</w:t>
             </w:r>
           </w:p>
         </w:tc>
@@ -7540,11 +7528,10 @@
             <w:pPr>
               <w:pStyle w:val="Default"/>
               <w:spacing w:line="360" w:lineRule="auto"/>
-              <w:ind w:firstLine="284"/>
               <w:jc w:val="both"/>
             </w:pPr>
             <w:r>
-              <w:t>Savstarpēji saistītu informacionālu objektu tematisks kopums, kas ar speciālas pārvaldības sistēmas starpniecību organizēts tā, lai nodrošinātu ērtu informācijas izguvi, izdarītu tās atlasi un kārtošanu. Informācija datu bāzē parasti ir sadalīta ierakstos (tabulās), no kuriem katram var būt viens vai vairāki lauki (kolonnas).</w:t>
+              <w:t>Saite, kas norāda uz skaņas failu telefonā.</w:t>
             </w:r>
           </w:p>
         </w:tc>
@@ -7558,83 +7545,14 @@
             <w:pPr>
               <w:pStyle w:val="Default"/>
               <w:spacing w:line="360" w:lineRule="auto"/>
-              <w:ind w:firstLine="284"/>
               <w:jc w:val="both"/>
-            </w:pPr>
-            <w:r>
-              <w:t>UTF-8</w:t>
-            </w:r>
-          </w:p>
-        </w:tc>
-        <w:tc>
-          <w:tcPr>
-            <w:tcW w:w="7341" w:type="dxa"/>
-          </w:tcPr>
-          <w:p>
-            <w:pPr>
-              <w:pStyle w:val="Default"/>
-              <w:spacing w:line="360" w:lineRule="auto"/>
-              <w:ind w:firstLine="284"/>
-              <w:jc w:val="both"/>
-            </w:pPr>
-            <w:r>
-              <w:t xml:space="preserve">Mainīga platuma kodējums. Tas var attēlot jebkuru simbolu unikoda standartā, un vienlaikus ir savietojams ar ASCII. Tas ir guvis plašu izplatību e-pastā, globālajā tīmeklī un citos teksta glabāšanas vai pārsūtīšanas lietojumos. </w:t>
-            </w:r>
-          </w:p>
-        </w:tc>
-      </w:tr>
-      <w:tr>
-        <w:tc>
-          <w:tcPr>
-            <w:tcW w:w="2235" w:type="dxa"/>
-          </w:tcPr>
-          <w:p>
-            <w:pPr>
-              <w:pStyle w:val="Default"/>
-              <w:spacing w:line="360" w:lineRule="auto"/>
-              <w:ind w:firstLine="284"/>
-              <w:jc w:val="both"/>
-            </w:pPr>
-            <w:r>
               <w:rPr>
                 <w:color w:val="FF0000"/>
               </w:rPr>
-              <w:t>URI</w:t>
-            </w:r>
-          </w:p>
-        </w:tc>
-        <w:tc>
-          <w:tcPr>
-            <w:tcW w:w="7341" w:type="dxa"/>
-          </w:tcPr>
-          <w:p>
-            <w:pPr>
-              <w:pStyle w:val="Default"/>
-              <w:spacing w:line="360" w:lineRule="auto"/>
-              <w:ind w:firstLine="284"/>
-              <w:jc w:val="both"/>
-            </w:pPr>
-          </w:p>
-        </w:tc>
-      </w:tr>
-      <w:tr>
-        <w:tc>
-          <w:tcPr>
-            <w:tcW w:w="2235" w:type="dxa"/>
-          </w:tcPr>
-          <w:p>
-            <w:pPr>
-              <w:pStyle w:val="Default"/>
-              <w:spacing w:line="360" w:lineRule="auto"/>
-              <w:ind w:firstLine="284"/>
-              <w:jc w:val="both"/>
-              <w:rPr>
-                <w:color w:val="FF0000"/>
-              </w:rPr>
-            </w:pPr>
-            <w:r>
-              <w:rPr>
-                <w:color w:val="FF0000"/>
+            </w:pPr>
+            <w:r>
+              <w:rPr>
+                <w:color w:val="auto"/>
               </w:rPr>
               <w:t>Darbību josla</w:t>
             </w:r>
@@ -7941,7 +7859,6 @@
         <w:jc w:val="both"/>
       </w:pPr>
       <w:r>
-        <w:lastRenderedPageBreak/>
         <w:t xml:space="preserve">Vispārējais apraksts tiek sniegts pārskats par funkcijām, kas sistēmai ir jāpilda, kā arī aprakstītas lietotāja raksturiezīmes. Šajā nodaļā ir aprakstīti ierobeţojumi un atkarības, kas var ietekmēt sistēmas izstrādi. </w:t>
       </w:r>
     </w:p>
@@ -7953,6 +7870,7 @@
         <w:jc w:val="both"/>
       </w:pPr>
       <w:r>
+        <w:lastRenderedPageBreak/>
         <w:t>Funkcionālo prasību nodaļā tiek aprakstītas sistēmā iekļautās funkcijas, to ieejas dati, šo datu apstrādes darbības, izejas dati, funkciju atkarības.</w:t>
       </w:r>
     </w:p>
@@ -15840,19 +15758,6 @@
         <w:t>. Apstiprināt modinātāja dzēšanu</w:t>
       </w:r>
       <w:bookmarkEnd w:id="39"/>
-      <w:r>
-        <w:rPr>
-          <w:rFonts w:ascii="Times New Roman" w:hAnsi="Times New Roman" w:cs="Times New Roman"/>
-        </w:rPr>
-        <w:t xml:space="preserve"> </w:t>
-      </w:r>
-      <w:r>
-        <w:rPr>
-          <w:rFonts w:ascii="Times New Roman" w:hAnsi="Times New Roman" w:cs="Times New Roman"/>
-          <w:color w:val="FF0000"/>
-        </w:rPr>
-        <w:t>(  vai tiešām šo taisīt vai nē.. )</w:t>
-      </w:r>
     </w:p>
     <w:tbl>
       <w:tblPr>
@@ -15947,6 +15852,14 @@
                 <w:szCs w:val="24"/>
               </w:rPr>
             </w:pPr>
+            <w:r>
+              <w:rPr>
+                <w:rFonts w:ascii="Times New Roman" w:hAnsi="Times New Roman" w:cs="Times New Roman"/>
+                <w:sz w:val="24"/>
+                <w:szCs w:val="24"/>
+              </w:rPr>
+              <w:t>Pārbaudīt, vai lietotājs tiešām vēlas dzēst modinātāju.</w:t>
+            </w:r>
           </w:p>
         </w:tc>
       </w:tr>
@@ -18410,8 +18323,6 @@
       <w:r>
         <w:t xml:space="preserve"> Sistēma neizmanto nekāda veida lietotāja datus, kurus vajadzētu uzglabāt un par kuru drošību vajadzētu uztraukties.</w:t>
       </w:r>
-      <w:bookmarkStart w:id="54" w:name="_GoBack"/>
-      <w:bookmarkEnd w:id="54"/>
       <w:r>
         <w:br w:type="page"/>
       </w:r>
@@ -18424,7 +18335,7 @@
           <w:rFonts w:ascii="Times New Roman" w:hAnsi="Times New Roman" w:cs="Times New Roman"/>
         </w:rPr>
       </w:pPr>
-      <w:bookmarkStart w:id="55" w:name="_Toc389042971"/>
+      <w:bookmarkStart w:id="54" w:name="_Toc389042971"/>
       <w:r>
         <w:rPr>
           <w:rFonts w:ascii="Times New Roman" w:hAnsi="Times New Roman" w:cs="Times New Roman"/>
@@ -18432,7 +18343,7 @@
         <w:lastRenderedPageBreak/>
         <w:t>PROGRAMMATŪRAS PROJEKTĒJUMA APRAKSTS</w:t>
       </w:r>
-      <w:bookmarkEnd w:id="55"/>
+      <w:bookmarkEnd w:id="54"/>
     </w:p>
     <w:p>
       <w:pPr>
@@ -18445,14 +18356,14 @@
           <w:rFonts w:ascii="Times New Roman" w:hAnsi="Times New Roman" w:cs="Times New Roman"/>
         </w:rPr>
       </w:pPr>
-      <w:bookmarkStart w:id="56" w:name="_Toc389042972"/>
+      <w:bookmarkStart w:id="55" w:name="_Toc389042972"/>
       <w:r>
         <w:rPr>
           <w:rFonts w:ascii="Times New Roman" w:hAnsi="Times New Roman" w:cs="Times New Roman"/>
         </w:rPr>
         <w:t>Ievads</w:t>
       </w:r>
-      <w:bookmarkEnd w:id="56"/>
+      <w:bookmarkEnd w:id="55"/>
     </w:p>
     <w:p>
       <w:pPr>
@@ -18472,14 +18383,14 @@
           <w:rFonts w:ascii="Times New Roman" w:hAnsi="Times New Roman" w:cs="Times New Roman"/>
         </w:rPr>
       </w:pPr>
-      <w:bookmarkStart w:id="57" w:name="_Toc389042973"/>
+      <w:bookmarkStart w:id="56" w:name="_Toc389042973"/>
       <w:r>
         <w:rPr>
           <w:rFonts w:ascii="Times New Roman" w:hAnsi="Times New Roman" w:cs="Times New Roman"/>
         </w:rPr>
         <w:t>1.1. Nolūks</w:t>
       </w:r>
-      <w:bookmarkEnd w:id="57"/>
+      <w:bookmarkEnd w:id="56"/>
     </w:p>
     <w:p>
       <w:pPr>
@@ -18507,14 +18418,14 @@
           <w:rFonts w:ascii="Times New Roman" w:hAnsi="Times New Roman" w:cs="Times New Roman"/>
         </w:rPr>
       </w:pPr>
-      <w:bookmarkStart w:id="58" w:name="_Toc389042974"/>
+      <w:bookmarkStart w:id="57" w:name="_Toc389042974"/>
       <w:r>
         <w:rPr>
           <w:rFonts w:ascii="Times New Roman" w:hAnsi="Times New Roman" w:cs="Times New Roman"/>
         </w:rPr>
         <w:t>1.2. Darbības sfēra</w:t>
       </w:r>
-      <w:bookmarkEnd w:id="58"/>
+      <w:bookmarkEnd w:id="57"/>
     </w:p>
     <w:p>
       <w:pPr>
@@ -18545,14 +18456,14 @@
           <w:rFonts w:ascii="Times New Roman" w:hAnsi="Times New Roman" w:cs="Times New Roman"/>
         </w:rPr>
       </w:pPr>
-      <w:bookmarkStart w:id="59" w:name="_Toc389042975"/>
+      <w:bookmarkStart w:id="58" w:name="_Toc389042975"/>
       <w:r>
         <w:rPr>
           <w:rFonts w:ascii="Times New Roman" w:hAnsi="Times New Roman" w:cs="Times New Roman"/>
         </w:rPr>
         <w:t>1.3. Definīcijas</w:t>
       </w:r>
-      <w:bookmarkEnd w:id="59"/>
+      <w:bookmarkEnd w:id="58"/>
     </w:p>
     <w:p>
       <w:pPr>
@@ -18566,6 +18477,177 @@
           <w:rFonts w:ascii="Times New Roman" w:hAnsi="Times New Roman" w:cs="Times New Roman"/>
         </w:rPr>
         <w:t>1.3.1. Izmatotie saīsinājumi</w:t>
+      </w:r>
+    </w:p>
+    <w:p/>
+    <w:tbl>
+      <w:tblPr>
+        <w:tblStyle w:val="TableGrid"/>
+        <w:tblW w:w="0" w:type="auto"/>
+        <w:tblLook w:val="04A0" w:firstRow="1" w:lastRow="0" w:firstColumn="1" w:lastColumn="0" w:noHBand="0" w:noVBand="1"/>
+      </w:tblPr>
+      <w:tblGrid>
+        <w:gridCol w:w="1668"/>
+        <w:gridCol w:w="7908"/>
+      </w:tblGrid>
+      <w:tr>
+        <w:tc>
+          <w:tcPr>
+            <w:tcW w:w="1668" w:type="dxa"/>
+          </w:tcPr>
+          <w:p>
+            <w:pPr>
+              <w:rPr>
+                <w:b/>
+              </w:rPr>
+            </w:pPr>
+            <w:r>
+              <w:rPr>
+                <w:b/>
+              </w:rPr>
+              <w:t>Saīsinājums</w:t>
+            </w:r>
+          </w:p>
+        </w:tc>
+        <w:tc>
+          <w:tcPr>
+            <w:tcW w:w="7908" w:type="dxa"/>
+          </w:tcPr>
+          <w:p>
+            <w:pPr>
+              <w:rPr>
+                <w:b/>
+              </w:rPr>
+            </w:pPr>
+            <w:r>
+              <w:rPr>
+                <w:b/>
+              </w:rPr>
+              <w:t>Skaidrojums</w:t>
+            </w:r>
+          </w:p>
+        </w:tc>
+      </w:tr>
+      <w:tr>
+        <w:tc>
+          <w:tcPr>
+            <w:tcW w:w="1668" w:type="dxa"/>
+          </w:tcPr>
+          <w:p>
+            <w:r>
+              <w:t>PPS</w:t>
+            </w:r>
+          </w:p>
+        </w:tc>
+        <w:tc>
+          <w:tcPr>
+            <w:tcW w:w="7908" w:type="dxa"/>
+          </w:tcPr>
+          <w:p>
+            <w:r>
+              <w:t>Programmatūras prasību specifikācija</w:t>
+            </w:r>
+          </w:p>
+        </w:tc>
+      </w:tr>
+      <w:tr>
+        <w:tc>
+          <w:tcPr>
+            <w:tcW w:w="1668" w:type="dxa"/>
+          </w:tcPr>
+          <w:p>
+            <w:r>
+              <w:t>LVS</w:t>
+            </w:r>
+          </w:p>
+        </w:tc>
+        <w:tc>
+          <w:tcPr>
+            <w:tcW w:w="7908" w:type="dxa"/>
+          </w:tcPr>
+          <w:p>
+            <w:r>
+              <w:t>Latvijas valsts standarts</w:t>
+            </w:r>
+          </w:p>
+        </w:tc>
+      </w:tr>
+      <w:tr>
+        <w:tc>
+          <w:tcPr>
+            <w:tcW w:w="1668" w:type="dxa"/>
+          </w:tcPr>
+          <w:p>
+            <w:r>
+              <w:t>Java</w:t>
+            </w:r>
+          </w:p>
+        </w:tc>
+        <w:tc>
+          <w:tcPr>
+            <w:tcW w:w="7908" w:type="dxa"/>
+          </w:tcPr>
+          <w:p>
+            <w:pPr>
+              <w:pStyle w:val="Default"/>
+              <w:spacing w:line="360" w:lineRule="auto"/>
+              <w:jc w:val="both"/>
+            </w:pPr>
+            <w:r>
+              <w:t>Valoda, kas izmantota programmas funkcionalitātes nodrošināšanai.</w:t>
+            </w:r>
+          </w:p>
+        </w:tc>
+      </w:tr>
+      <w:tr>
+        <w:tc>
+          <w:tcPr>
+            <w:tcW w:w="1668" w:type="dxa"/>
+          </w:tcPr>
+          <w:p>
+            <w:r>
+              <w:t>XML</w:t>
+            </w:r>
+          </w:p>
+        </w:tc>
+        <w:tc>
+          <w:tcPr>
+            <w:tcW w:w="7908" w:type="dxa"/>
+          </w:tcPr>
+          <w:p>
+            <w:pPr>
+              <w:pStyle w:val="Default"/>
+              <w:spacing w:line="360" w:lineRule="auto"/>
+              <w:jc w:val="both"/>
+            </w:pPr>
+            <w:r>
+              <w:t>Valoda, kas, izmantojot speciālus kodus, nosaka ekrānformu izskatu lietotāja telefona ekrānā.</w:t>
+            </w:r>
+          </w:p>
+        </w:tc>
+      </w:tr>
+    </w:tbl>
+    <w:p/>
+    <w:p>
+      <w:pPr>
+        <w:widowControl w:val="0"/>
+        <w:rPr>
+          <w:rFonts w:ascii="Times New Roman" w:hAnsi="Times New Roman" w:cs="Times New Roman"/>
+        </w:rPr>
+      </w:pPr>
+    </w:p>
+    <w:p>
+      <w:pPr>
+        <w:pStyle w:val="Heading4"/>
+        <w:rPr>
+          <w:rFonts w:ascii="Times New Roman" w:hAnsi="Times New Roman" w:cs="Times New Roman"/>
+        </w:rPr>
+      </w:pPr>
+      <w:r>
+        <w:rPr>
+          <w:rFonts w:ascii="Times New Roman" w:hAnsi="Times New Roman" w:cs="Times New Roman"/>
+        </w:rPr>
+        <w:t>1.3.2. Izmantotie jēdzieni</w:t>
       </w:r>
     </w:p>
     <w:p>
@@ -18582,7 +18664,7 @@
           <w:rFonts w:ascii="Times New Roman" w:hAnsi="Times New Roman" w:cs="Times New Roman"/>
           <w:color w:val="FF0000"/>
         </w:rPr>
-        <w:t>PPS</w:t>
+        <w:t>Insert stuff here</w:t>
       </w:r>
     </w:p>
     <w:p>
@@ -18591,63 +18673,6 @@
         <w:ind w:firstLine="284"/>
         <w:rPr>
           <w:rFonts w:ascii="Times New Roman" w:hAnsi="Times New Roman" w:cs="Times New Roman"/>
-          <w:color w:val="FF0000"/>
-        </w:rPr>
-      </w:pPr>
-      <w:r>
-        <w:rPr>
-          <w:rFonts w:ascii="Times New Roman" w:hAnsi="Times New Roman" w:cs="Times New Roman"/>
-          <w:color w:val="FF0000"/>
-        </w:rPr>
-        <w:t>LVS</w:t>
-      </w:r>
-    </w:p>
-    <w:p>
-      <w:pPr>
-        <w:widowControl w:val="0"/>
-        <w:ind w:firstLine="284"/>
-        <w:rPr>
-          <w:rFonts w:ascii="Times New Roman" w:hAnsi="Times New Roman" w:cs="Times New Roman"/>
-        </w:rPr>
-      </w:pPr>
-    </w:p>
-    <w:p>
-      <w:pPr>
-        <w:pStyle w:val="Heading4"/>
-        <w:rPr>
-          <w:rFonts w:ascii="Times New Roman" w:hAnsi="Times New Roman" w:cs="Times New Roman"/>
-        </w:rPr>
-      </w:pPr>
-      <w:r>
-        <w:rPr>
-          <w:rFonts w:ascii="Times New Roman" w:hAnsi="Times New Roman" w:cs="Times New Roman"/>
-        </w:rPr>
-        <w:t>1.3.2. Izmantotie jēdzieni</w:t>
-      </w:r>
-    </w:p>
-    <w:p>
-      <w:pPr>
-        <w:widowControl w:val="0"/>
-        <w:ind w:firstLine="284"/>
-        <w:rPr>
-          <w:rFonts w:ascii="Times New Roman" w:hAnsi="Times New Roman" w:cs="Times New Roman"/>
-          <w:color w:val="FF0000"/>
-        </w:rPr>
-      </w:pPr>
-      <w:r>
-        <w:rPr>
-          <w:rFonts w:ascii="Times New Roman" w:hAnsi="Times New Roman" w:cs="Times New Roman"/>
-          <w:color w:val="FF0000"/>
-        </w:rPr>
-        <w:t>Insert stuff here</w:t>
-      </w:r>
-    </w:p>
-    <w:p>
-      <w:pPr>
-        <w:widowControl w:val="0"/>
-        <w:ind w:firstLine="284"/>
-        <w:rPr>
-          <w:rFonts w:ascii="Times New Roman" w:hAnsi="Times New Roman" w:cs="Times New Roman"/>
         </w:rPr>
       </w:pPr>
     </w:p>
@@ -18658,14 +18683,14 @@
           <w:rFonts w:ascii="Times New Roman" w:hAnsi="Times New Roman" w:cs="Times New Roman"/>
         </w:rPr>
       </w:pPr>
-      <w:bookmarkStart w:id="60" w:name="_Toc389042976"/>
+      <w:bookmarkStart w:id="59" w:name="_Toc389042976"/>
       <w:r>
         <w:rPr>
           <w:rFonts w:ascii="Times New Roman" w:hAnsi="Times New Roman" w:cs="Times New Roman"/>
         </w:rPr>
         <w:t>1.4. Saistība ar citiem dokumentiem</w:t>
       </w:r>
-      <w:bookmarkEnd w:id="60"/>
+      <w:bookmarkEnd w:id="59"/>
     </w:p>
     <w:p>
       <w:pPr>
@@ -18696,30 +18721,31 @@
           <w:rFonts w:ascii="Times New Roman" w:hAnsi="Times New Roman" w:cs="Times New Roman"/>
         </w:rPr>
       </w:pPr>
-      <w:bookmarkStart w:id="61" w:name="_Toc389042977"/>
-      <w:r>
-        <w:rPr>
-          <w:rFonts w:ascii="Times New Roman" w:hAnsi="Times New Roman" w:cs="Times New Roman"/>
-        </w:rPr>
+      <w:bookmarkStart w:id="60" w:name="_Toc389042977"/>
+      <w:r>
+        <w:rPr>
+          <w:rFonts w:ascii="Times New Roman" w:hAnsi="Times New Roman" w:cs="Times New Roman"/>
+        </w:rPr>
+        <w:lastRenderedPageBreak/>
         <w:t>2. Dekompozīcijas apraksts</w:t>
       </w:r>
+      <w:bookmarkEnd w:id="60"/>
+    </w:p>
+    <w:p>
+      <w:pPr>
+        <w:pStyle w:val="Heading3"/>
+        <w:rPr>
+          <w:rFonts w:ascii="Times New Roman" w:hAnsi="Times New Roman" w:cs="Times New Roman"/>
+        </w:rPr>
+      </w:pPr>
+      <w:bookmarkStart w:id="61" w:name="_Toc389042978"/>
+      <w:r>
+        <w:rPr>
+          <w:rFonts w:ascii="Times New Roman" w:hAnsi="Times New Roman" w:cs="Times New Roman"/>
+        </w:rPr>
+        <w:t>2.1. Moduļu dekompozīcija</w:t>
+      </w:r>
       <w:bookmarkEnd w:id="61"/>
-    </w:p>
-    <w:p>
-      <w:pPr>
-        <w:pStyle w:val="Heading3"/>
-        <w:rPr>
-          <w:rFonts w:ascii="Times New Roman" w:hAnsi="Times New Roman" w:cs="Times New Roman"/>
-        </w:rPr>
-      </w:pPr>
-      <w:bookmarkStart w:id="62" w:name="_Toc389042978"/>
-      <w:r>
-        <w:rPr>
-          <w:rFonts w:ascii="Times New Roman" w:hAnsi="Times New Roman" w:cs="Times New Roman"/>
-        </w:rPr>
-        <w:t>2.1. Moduļu dekompozīcija</w:t>
-      </w:r>
-      <w:bookmarkEnd w:id="62"/>
     </w:p>
     <w:p>
       <w:pPr>
@@ -18743,7 +18769,6 @@
         <w:rPr>
           <w:b/>
         </w:rPr>
-        <w:lastRenderedPageBreak/>
         <w:t>Kontrolieris</w:t>
       </w:r>
       <w:r>
@@ -18938,14 +18963,14 @@
           <w:rFonts w:ascii="Times New Roman" w:hAnsi="Times New Roman" w:cs="Times New Roman"/>
         </w:rPr>
       </w:pPr>
-      <w:bookmarkStart w:id="63" w:name="_Toc389042979"/>
+      <w:bookmarkStart w:id="62" w:name="_Toc389042979"/>
       <w:r>
         <w:rPr>
           <w:rFonts w:ascii="Times New Roman" w:hAnsi="Times New Roman" w:cs="Times New Roman"/>
         </w:rPr>
         <w:t>2.2. Datu dekompozīcija</w:t>
       </w:r>
-      <w:bookmarkEnd w:id="63"/>
+      <w:bookmarkEnd w:id="62"/>
     </w:p>
     <w:p>
       <w:pPr>
@@ -19177,6 +19202,7 @@
               <w:jc w:val="both"/>
             </w:pPr>
             <w:r>
+              <w:lastRenderedPageBreak/>
               <w:t>dividing_tasks_arabicnr</w:t>
             </w:r>
           </w:p>
@@ -19224,11 +19250,7 @@
               <w:jc w:val="both"/>
             </w:pPr>
             <w:r>
-              <w:t xml:space="preserve">Tabulas nolūks ir uzglabāt saskaitīšanas uzdevumus un to </w:t>
-            </w:r>
-            <w:r>
-              <w:lastRenderedPageBreak/>
-              <w:t>atbildes. Tie ir attēloti ar romiešu cipariem.</w:t>
+              <w:t>Tabulas nolūks ir uzglabāt saskaitīšanas uzdevumus un to atbildes. Tie ir attēloti ar romiešu cipariem.</w:t>
             </w:r>
           </w:p>
         </w:tc>
@@ -19245,7 +19267,6 @@
               <w:jc w:val="both"/>
             </w:pPr>
             <w:r>
-              <w:lastRenderedPageBreak/>
               <w:t>multiply_tasks_romannr</w:t>
             </w:r>
           </w:p>
@@ -19360,7 +19381,7 @@
           <w:rFonts w:ascii="Times New Roman" w:hAnsi="Times New Roman" w:cs="Times New Roman"/>
         </w:rPr>
       </w:pPr>
-      <w:bookmarkStart w:id="64" w:name="_Toc389042980"/>
+      <w:bookmarkStart w:id="63" w:name="_Toc389042980"/>
       <w:r>
         <w:rPr>
           <w:rFonts w:ascii="Times New Roman" w:hAnsi="Times New Roman" w:cs="Times New Roman"/>
@@ -19368,23 +19389,23 @@
         <w:lastRenderedPageBreak/>
         <w:t>3. Atkarības apraksts</w:t>
       </w:r>
+      <w:bookmarkEnd w:id="63"/>
+    </w:p>
+    <w:p>
+      <w:pPr>
+        <w:pStyle w:val="Heading3"/>
+        <w:rPr>
+          <w:rFonts w:ascii="Times New Roman" w:hAnsi="Times New Roman" w:cs="Times New Roman"/>
+        </w:rPr>
+      </w:pPr>
+      <w:bookmarkStart w:id="64" w:name="_Toc389042981"/>
+      <w:r>
+        <w:rPr>
+          <w:rFonts w:ascii="Times New Roman" w:hAnsi="Times New Roman" w:cs="Times New Roman"/>
+        </w:rPr>
+        <w:t>3.1. Starpmoduļu atkarības</w:t>
+      </w:r>
       <w:bookmarkEnd w:id="64"/>
-    </w:p>
-    <w:p>
-      <w:pPr>
-        <w:pStyle w:val="Heading3"/>
-        <w:rPr>
-          <w:rFonts w:ascii="Times New Roman" w:hAnsi="Times New Roman" w:cs="Times New Roman"/>
-        </w:rPr>
-      </w:pPr>
-      <w:bookmarkStart w:id="65" w:name="_Toc389042981"/>
-      <w:r>
-        <w:rPr>
-          <w:rFonts w:ascii="Times New Roman" w:hAnsi="Times New Roman" w:cs="Times New Roman"/>
-        </w:rPr>
-        <w:t>3.1. Starpmoduļu atkarības</w:t>
-      </w:r>
-      <w:bookmarkEnd w:id="65"/>
     </w:p>
     <w:p>
       <w:pPr>
@@ -19968,14 +19989,14 @@
           <w:rFonts w:ascii="Times New Roman" w:hAnsi="Times New Roman" w:cs="Times New Roman"/>
         </w:rPr>
       </w:pPr>
-      <w:bookmarkStart w:id="66" w:name="_Toc389042982"/>
+      <w:bookmarkStart w:id="65" w:name="_Toc389042982"/>
       <w:r>
         <w:rPr>
           <w:rFonts w:ascii="Times New Roman" w:hAnsi="Times New Roman" w:cs="Times New Roman"/>
         </w:rPr>
         <w:t>3.2. Datu atkarības</w:t>
       </w:r>
-      <w:bookmarkEnd w:id="66"/>
+      <w:bookmarkEnd w:id="65"/>
     </w:p>
     <w:p>
       <w:pPr>
@@ -20011,7 +20032,7 @@
           <w:sz w:val="26"/>
         </w:rPr>
       </w:pPr>
-      <w:bookmarkStart w:id="67" w:name="_Toc389042983"/>
+      <w:bookmarkStart w:id="66" w:name="_Toc389042983"/>
       <w:r>
         <w:rPr>
           <w:rFonts w:ascii="Times New Roman" w:hAnsi="Times New Roman" w:cs="Times New Roman"/>
@@ -20033,7 +20054,7 @@
         <w:lastRenderedPageBreak/>
         <w:t>4. Detalizēts projektējums</w:t>
       </w:r>
-      <w:bookmarkEnd w:id="67"/>
+      <w:bookmarkEnd w:id="66"/>
     </w:p>
     <w:p/>
     <w:p>
@@ -20080,7 +20101,7 @@
           <w:rFonts w:ascii="Times New Roman" w:hAnsi="Times New Roman" w:cs="Times New Roman"/>
         </w:rPr>
       </w:pPr>
-      <w:bookmarkStart w:id="68" w:name="_Toc389042984"/>
+      <w:bookmarkStart w:id="67" w:name="_Toc389042984"/>
       <w:r>
         <w:rPr>
           <w:rFonts w:ascii="Times New Roman" w:hAnsi="Times New Roman" w:cs="Times New Roman"/>
@@ -20088,23 +20109,23 @@
         <w:lastRenderedPageBreak/>
         <w:t>TESTĒŠANAS DOKUMENTĀCIJA</w:t>
       </w:r>
+      <w:bookmarkEnd w:id="67"/>
+    </w:p>
+    <w:p>
+      <w:pPr>
+        <w:pStyle w:val="Heading2"/>
+        <w:rPr>
+          <w:rFonts w:ascii="Times New Roman" w:hAnsi="Times New Roman" w:cs="Times New Roman"/>
+        </w:rPr>
+      </w:pPr>
+      <w:bookmarkStart w:id="68" w:name="_Toc389042985"/>
+      <w:r>
+        <w:rPr>
+          <w:rFonts w:ascii="Times New Roman" w:hAnsi="Times New Roman" w:cs="Times New Roman"/>
+        </w:rPr>
+        <w:t>Ievads</w:t>
+      </w:r>
       <w:bookmarkEnd w:id="68"/>
-    </w:p>
-    <w:p>
-      <w:pPr>
-        <w:pStyle w:val="Heading2"/>
-        <w:rPr>
-          <w:rFonts w:ascii="Times New Roman" w:hAnsi="Times New Roman" w:cs="Times New Roman"/>
-        </w:rPr>
-      </w:pPr>
-      <w:bookmarkStart w:id="69" w:name="_Toc389042985"/>
-      <w:r>
-        <w:rPr>
-          <w:rFonts w:ascii="Times New Roman" w:hAnsi="Times New Roman" w:cs="Times New Roman"/>
-        </w:rPr>
-        <w:t>Ievads</w:t>
-      </w:r>
-      <w:bookmarkEnd w:id="69"/>
     </w:p>
     <w:p>
       <w:pPr>
@@ -20138,14 +20159,14 @@
           <w:rFonts w:ascii="Times New Roman" w:hAnsi="Times New Roman" w:cs="Times New Roman"/>
         </w:rPr>
       </w:pPr>
-      <w:bookmarkStart w:id="70" w:name="_Toc389042986"/>
+      <w:bookmarkStart w:id="69" w:name="_Toc389042986"/>
       <w:r>
         <w:rPr>
           <w:rFonts w:ascii="Times New Roman" w:hAnsi="Times New Roman" w:cs="Times New Roman"/>
         </w:rPr>
         <w:t>Testēšanas rezultāti</w:t>
       </w:r>
-      <w:bookmarkEnd w:id="70"/>
+      <w:bookmarkEnd w:id="69"/>
     </w:p>
     <w:p>
       <w:pPr>
@@ -21952,7 +21973,19 @@
         <w:rPr>
           <w:rFonts w:ascii="Times New Roman" w:hAnsi="Times New Roman" w:cs="Times New Roman"/>
         </w:rPr>
-        <w:t>Novērojumi - testējot ar dažādām ierīcēm dažas funkcionalitātes daļas minimāli atšķīrās. Laika izvēle ar HTC ONE V un Just5 Spacer notika atšķir</w:t>
+        <w:t>Novērojumi - testējot ar dažādām</w:t>
+      </w:r>
+      <w:r>
+        <w:rPr>
+          <w:rFonts w:ascii="Times New Roman" w:hAnsi="Times New Roman" w:cs="Times New Roman"/>
+        </w:rPr>
+        <w:t xml:space="preserve">  </w:t>
+      </w:r>
+      <w:r>
+        <w:rPr>
+          <w:rFonts w:ascii="Times New Roman" w:hAnsi="Times New Roman" w:cs="Times New Roman"/>
+        </w:rPr>
+        <w:t>ierīcēm dažas funkcionalitātes daļas minimāli atšķīrās. Laika izvēle ar HTC ONE V un Just5 Spacer notika atšķir</w:t>
       </w:r>
       <w:r>
         <w:rPr>
@@ -21996,14 +22029,14 @@
           <w:rFonts w:ascii="Times New Roman" w:hAnsi="Times New Roman" w:cs="Times New Roman"/>
         </w:rPr>
       </w:pPr>
-      <w:bookmarkStart w:id="71" w:name="_Toc389042987"/>
+      <w:bookmarkStart w:id="70" w:name="_Toc389042987"/>
       <w:r>
         <w:rPr>
           <w:rFonts w:ascii="Times New Roman" w:hAnsi="Times New Roman" w:cs="Times New Roman"/>
         </w:rPr>
         <w:t>PROJEKTA ORGANIZĀCIJA</w:t>
       </w:r>
-      <w:bookmarkEnd w:id="71"/>
+      <w:bookmarkEnd w:id="70"/>
     </w:p>
     <w:p>
       <w:pPr>
@@ -22130,7 +22163,7 @@
           <w:rFonts w:ascii="Times New Roman" w:hAnsi="Times New Roman" w:cs="Times New Roman"/>
         </w:rPr>
       </w:pPr>
-      <w:bookmarkStart w:id="72" w:name="_Toc389042988"/>
+      <w:bookmarkStart w:id="71" w:name="_Toc389042988"/>
       <w:r>
         <w:rPr>
           <w:rFonts w:ascii="Times New Roman" w:hAnsi="Times New Roman" w:cs="Times New Roman"/>
@@ -22150,7 +22183,7 @@
         </w:rPr>
         <w:t xml:space="preserve"> NODROŠINĀŠANA</w:t>
       </w:r>
-      <w:bookmarkEnd w:id="72"/>
+      <w:bookmarkEnd w:id="71"/>
     </w:p>
     <w:p>
       <w:pPr>
@@ -22291,11 +22324,12 @@
     <w:p>
       <w:pPr>
         <w:pStyle w:val="Heading1"/>
-        <w:rPr>
-          <w:rFonts w:ascii="Times New Roman" w:hAnsi="Times New Roman" w:cs="Times New Roman"/>
-        </w:rPr>
-      </w:pPr>
-      <w:bookmarkStart w:id="73" w:name="_Toc389042989"/>
+        <w:jc w:val="center"/>
+        <w:rPr>
+          <w:rFonts w:ascii="Times New Roman" w:hAnsi="Times New Roman" w:cs="Times New Roman"/>
+        </w:rPr>
+      </w:pPr>
+      <w:bookmarkStart w:id="72" w:name="_Toc389042989"/>
       <w:r>
         <w:rPr>
           <w:rFonts w:ascii="Times New Roman" w:hAnsi="Times New Roman" w:cs="Times New Roman"/>
@@ -22303,7 +22337,7 @@
         <w:lastRenderedPageBreak/>
         <w:t>KONFIGURĀCIJU PARVALDĪBA</w:t>
       </w:r>
-      <w:bookmarkEnd w:id="73"/>
+      <w:bookmarkEnd w:id="72"/>
     </w:p>
     <w:p>
       <w:pPr>
@@ -22403,7 +22437,7 @@
           <w:rFonts w:ascii="Times New Roman" w:hAnsi="Times New Roman" w:cs="Times New Roman"/>
         </w:rPr>
       </w:pPr>
-      <w:bookmarkStart w:id="74" w:name="_Toc389042990"/>
+      <w:bookmarkStart w:id="73" w:name="_Toc389042990"/>
       <w:r>
         <w:rPr>
           <w:rFonts w:ascii="Times New Roman" w:hAnsi="Times New Roman" w:cs="Times New Roman"/>
@@ -22411,7 +22445,7 @@
         <w:lastRenderedPageBreak/>
         <w:t>DARBIETILPĪBAS NOVĒRTĒJUMS</w:t>
       </w:r>
-      <w:bookmarkEnd w:id="74"/>
+      <w:bookmarkEnd w:id="73"/>
     </w:p>
     <w:p>
       <w:pPr>
@@ -24126,7 +24160,7 @@
           <w:rFonts w:ascii="Times New Roman" w:hAnsi="Times New Roman" w:cs="Times New Roman"/>
         </w:rPr>
       </w:pPr>
-      <w:bookmarkStart w:id="75" w:name="_Toc389042991"/>
+      <w:bookmarkStart w:id="74" w:name="_Toc389042991"/>
       <w:r>
         <w:rPr>
           <w:rFonts w:ascii="Times New Roman" w:hAnsi="Times New Roman" w:cs="Times New Roman"/>
@@ -24134,7 +24168,7 @@
         <w:lastRenderedPageBreak/>
         <w:t>IZMANTOTĀS TEHNOLOĢIJAS</w:t>
       </w:r>
-      <w:bookmarkEnd w:id="75"/>
+      <w:bookmarkEnd w:id="74"/>
     </w:p>
     <w:p>
       <w:pPr>
@@ -24160,6 +24194,22 @@
       <w:r>
         <w:t>Izstrādes vide Eclipse</w:t>
       </w:r>
+    </w:p>
+    <w:p>
+      <w:pPr>
+        <w:pStyle w:val="Default"/>
+        <w:numPr>
+          <w:ilvl w:val="0"/>
+          <w:numId w:val="17"/>
+        </w:numPr>
+        <w:spacing w:line="360" w:lineRule="auto"/>
+        <w:jc w:val="both"/>
+      </w:pPr>
+      <w:r>
+        <w:t>Versijkontroles rīks GitHub</w:t>
+      </w:r>
+      <w:bookmarkStart w:id="75" w:name="_GoBack"/>
+      <w:bookmarkEnd w:id="75"/>
     </w:p>
     <w:p>
       <w:pPr>
@@ -25804,7 +25854,7 @@
           <w:rPr>
             <w:noProof/>
           </w:rPr>
-          <w:t>23</w:t>
+          <w:t>40</w:t>
         </w:r>
         <w:r>
           <w:rPr>
@@ -29516,7 +29566,7 @@
 </file>
 
 <file path=customXml/itemProps1.xml><?xml version="1.0" encoding="utf-8"?>
-<ds:datastoreItem xmlns:ds="http://schemas.openxmlformats.org/officeDocument/2006/customXml" ds:itemID="{1B4B5DFD-5CEB-4BA7-BD5A-327FF24FE398}">
+<ds:datastoreItem xmlns:ds="http://schemas.openxmlformats.org/officeDocument/2006/customXml" ds:itemID="{C3A360F6-5F86-40C4-9786-87591872EF84}">
   <ds:schemaRefs>
     <ds:schemaRef ds:uri="http://schemas.openxmlformats.org/officeDocument/2006/bibliography"/>
   </ds:schemaRefs>

</xml_diff>